<commit_message>
Updated tutorial 1 Links
</commit_message>
<xml_diff>
--- a/Tutorials/01_Memory/Tutorial 1.docx
+++ b/Tutorials/01_Memory/Tutorial 1.docx
@@ -56,9 +56,6 @@
       </w:r>
       <w:proofErr w:type="gramEnd"/>
       <w:r>
-        <w:t>/</w:t>
-      </w:r>
-      <w:r>
         <w:t>Example_01_Sonic_the_Hedgehog.rascript</w:t>
       </w:r>
       <w:r>
@@ -135,19 +132,7 @@
         <w:rPr>
           <w:rStyle w:val="Hyperlink"/>
         </w:rPr>
-        <w:t>https://www.khanacadem</w:t>
-      </w:r>
-      <w:r>
-        <w:rPr>
-          <w:rStyle w:val="Hyperlink"/>
-        </w:rPr>
-        <w:t>y</w:t>
-      </w:r>
-      <w:r>
-        <w:rPr>
-          <w:rStyle w:val="Hyperlink"/>
-        </w:rPr>
-        <w:t>.org/</w:t>
+        <w:t>https://www.khanacademy.org/</w:t>
       </w:r>
       <w:r>
         <w:rPr>
@@ -377,13 +362,7 @@
         <w:t xml:space="preserve">. </w:t>
       </w:r>
       <w:r>
-        <w:t xml:space="preserve">Dictionaries are commonly used with </w:t>
-      </w:r>
-      <w:r>
-        <w:t>rich presence</w:t>
-      </w:r>
-      <w:r>
-        <w:t xml:space="preserve"> and will be covered there.</w:t>
+        <w:t>Dictionaries are commonly used with rich presence and will be covered there.</w:t>
       </w:r>
     </w:p>
     <w:p>
@@ -413,10 +392,7 @@
         <w:t>0xFE20)*.</w:t>
       </w:r>
       <w:r>
-        <w:t xml:space="preserve"> </w:t>
-      </w:r>
-      <w:r>
-        <w:t>One major point is that variables must be declared before you use them so many scripts declare variables right at the beginning.</w:t>
+        <w:t xml:space="preserve"> One major point is that variables must be declared before you use them so many scripts declare variables right at the beginning.</w:t>
       </w:r>
     </w:p>
     <w:p>
@@ -791,22 +767,13 @@
         <w:t xml:space="preserve">function.  When you call a function all of the code inside of the function is ran returning a result variable once done. </w:t>
       </w:r>
       <w:r>
-        <w:t>If you are unfamiliar with the concept of functions then review the [</w:t>
-      </w:r>
-      <w:r>
-        <w:t>F</w:t>
-      </w:r>
-      <w:r>
-        <w:t>unctions](</w:t>
+        <w:t>If you are unfamiliar with the concept of functions then review the [Functions](</w:t>
       </w:r>
       <w:r>
         <w:t>https://www.khanacademy.org/computing/computer-programming/programming/functions/pt/functions</w:t>
       </w:r>
       <w:r>
-        <w:t>)</w:t>
-      </w:r>
-      <w:r>
-        <w:t>, [Function Parameters](</w:t>
+        <w:t>), [Function Parameters](</w:t>
       </w:r>
       <w:hyperlink r:id="rId7" w:history="1">
         <w:r>
@@ -831,10 +798,7 @@
         </w:r>
       </w:hyperlink>
       <w:r>
-        <w:t>) videos</w:t>
-      </w:r>
-      <w:r>
-        <w:t xml:space="preserve"> from Khan Academy.</w:t>
+        <w:t>) videos from Khan Academy.</w:t>
       </w:r>
     </w:p>
     <w:p>
@@ -1989,22 +1953,16 @@
       </w:r>
       <w:proofErr w:type="gramEnd"/>
       <w:r>
-        <w:t>[Example 1</w:t>
-      </w:r>
-      <w:r>
-        <w:t>A</w:t>
-      </w:r>
-      <w:r>
-        <w:t xml:space="preserve"> Logic](\</w:t>
-      </w:r>
-      <w:r>
-        <w:t>Example_1</w:t>
-      </w:r>
-      <w:r>
-        <w:t>A</w:t>
+        <w:t>[Example 1A Logic](</w:t>
       </w:r>
       <w:bookmarkStart w:id="0" w:name="_GoBack"/>
       <w:bookmarkEnd w:id="0"/>
+      <w:r>
+        <w:t>Example_1</w:t>
+      </w:r>
+      <w:r>
+        <w:t>A</w:t>
+      </w:r>
       <w:r>
         <w:t>.PNG</w:t>
       </w:r>
@@ -2943,13 +2901,7 @@
       </w:r>
       <w:proofErr w:type="gramEnd"/>
       <w:r>
-        <w:t>Example 1</w:t>
-      </w:r>
-      <w:r>
-        <w:t>B</w:t>
-      </w:r>
-      <w:r>
-        <w:t xml:space="preserve"> Logic](\</w:t>
+        <w:t>Example 1B Logic](</w:t>
       </w:r>
       <w:r>
         <w:t>Example_1</w:t>
@@ -3036,10 +2988,7 @@
         </w:numPr>
       </w:pPr>
       <w:r>
-        <w:t>Using the memory addresses provided in this example make a function that can generate achievements for collecting each chaos emerald.</w:t>
-      </w:r>
-      <w:r>
-        <w:t xml:space="preserve"> </w:t>
+        <w:t xml:space="preserve">Using the memory addresses provided in this example make a function that can generate achievements for collecting each chaos emerald. </w:t>
       </w:r>
     </w:p>
     <w:p>
@@ -3057,10 +3006,7 @@
         <w:t xml:space="preserve"> as</w:t>
       </w:r>
       <w:r>
-        <w:t xml:space="preserve"> Example 1A and 1B </w:t>
-      </w:r>
-      <w:r>
-        <w:t xml:space="preserve">dissect </w:t>
+        <w:t xml:space="preserve"> Example 1A and 1B dissect </w:t>
       </w:r>
       <w:r>
         <w:t>one of the achievements functions</w:t>
@@ -3203,17 +3149,11 @@
       <w:proofErr w:type="spellStart"/>
       <w:proofErr w:type="gramEnd"/>
       <w:r>
-        <w:t>ChaosEm</w:t>
-      </w:r>
-      <w:r>
-        <w:t>eralds</w:t>
-      </w:r>
-      <w:proofErr w:type="spellEnd"/>
-      <w:r>
-        <w:t>) &lt;</w:t>
-      </w:r>
-      <w:r>
-        <w:t xml:space="preserve"> </w:t>
+        <w:t>ChaosEmeralds</w:t>
+      </w:r>
+      <w:proofErr w:type="spellEnd"/>
+      <w:r>
+        <w:t xml:space="preserve">) &lt; </w:t>
       </w:r>
       <w:proofErr w:type="spellStart"/>
       <w:r>
@@ -3591,18 +3531,12 @@
     </w:p>
     <w:p>
       <w:r>
-        <w:t>## Solution</w:t>
-      </w:r>
-      <w:r>
-        <w:t xml:space="preserve"> B</w:t>
-      </w:r>
-    </w:p>
-    <w:p>
-      <w:r>
-        <w:t xml:space="preserve">Let’s dissect the white emerald </w:t>
-      </w:r>
-      <w:r>
-        <w:t xml:space="preserve">achievement function step by step until we get to the code used in </w:t>
+        <w:t>## Solution B</w:t>
+      </w:r>
+    </w:p>
+    <w:p>
+      <w:r>
+        <w:t xml:space="preserve">Let’s dissect the white emerald achievement function step by step until we get to the code used in </w:t>
       </w:r>
       <w:proofErr w:type="spellStart"/>
       <w:r>
@@ -3659,26 +3593,11 @@
       </w:r>
       <w:proofErr w:type="spellEnd"/>
       <w:r>
+        <w:t xml:space="preserve"> function and use *color* = "White and *stage* =</w:t>
+      </w:r>
+      <w:r>
         <w:t xml:space="preserve"> </w:t>
       </w:r>
-      <w:r>
-        <w:t>function and use *color* = "White</w:t>
-      </w:r>
-      <w:r>
-        <w:t xml:space="preserve"> </w:t>
-      </w:r>
-      <w:r>
-        <w:t>and *</w:t>
-      </w:r>
-      <w:r>
-        <w:t>stage</w:t>
-      </w:r>
-      <w:r>
-        <w:t>* =</w:t>
-      </w:r>
-      <w:r>
-        <w:t xml:space="preserve"> </w:t>
-      </w:r>
       <w:proofErr w:type="spellStart"/>
       <w:r>
         <w:t>SpecialStageWhiteEmerald</w:t>
@@ -3710,13 +3629,7 @@
       </w:r>
       <w:proofErr w:type="gramEnd"/>
       <w:r>
-        <w:t xml:space="preserve"> = "Example 1C: </w:t>
-      </w:r>
-      <w:r>
-        <w:t>White</w:t>
-      </w:r>
-      <w:r>
-        <w:t xml:space="preserve"> Emerald",</w:t>
+        <w:t xml:space="preserve"> = "Example 1C: White Emerald",</w:t>
       </w:r>
     </w:p>
     <w:p>
@@ -3794,10 +3707,7 @@
       </w:r>
       <w:proofErr w:type="spellEnd"/>
       <w:r>
-        <w:t xml:space="preserve"> </w:t>
-      </w:r>
-      <w:r>
-        <w:t>&amp;&amp;</w:t>
+        <w:t xml:space="preserve"> &amp;&amp;</w:t>
       </w:r>
     </w:p>
     <w:p>
@@ -3840,13 +3750,7 @@
     </w:p>
     <w:p>
       <w:r>
-        <w:t>Now let’s replace</w:t>
-      </w:r>
-      <w:r>
-        <w:t xml:space="preserve"> the</w:t>
-      </w:r>
-      <w:r>
-        <w:t xml:space="preserve"> </w:t>
+        <w:t xml:space="preserve">Now let’s replace the </w:t>
       </w:r>
       <w:proofErr w:type="gramStart"/>
       <w:r>
@@ -3940,37 +3844,229 @@
     </w:p>
     <w:p>
       <w:r>
+        <w:t xml:space="preserve">            </w:t>
+      </w:r>
+      <w:proofErr w:type="spellStart"/>
+      <w:r>
+        <w:t>DemoMode</w:t>
+      </w:r>
+      <w:proofErr w:type="spellEnd"/>
+      <w:r>
+        <w:t xml:space="preserve"> == 0 &amp;&amp;</w:t>
+      </w:r>
+    </w:p>
+    <w:p>
+      <w:r>
+        <w:t xml:space="preserve">            </w:t>
+      </w:r>
+      <w:proofErr w:type="spellStart"/>
+      <w:r>
+        <w:t>DebugMode</w:t>
+      </w:r>
+      <w:proofErr w:type="spellEnd"/>
+      <w:r>
+        <w:t xml:space="preserve"> == 0 &amp;&amp;</w:t>
+      </w:r>
+    </w:p>
+    <w:p>
+      <w:r>
+        <w:t xml:space="preserve">            </w:t>
+      </w:r>
+      <w:proofErr w:type="spellStart"/>
+      <w:r>
+        <w:t>StageType</w:t>
+      </w:r>
+      <w:proofErr w:type="spellEnd"/>
+      <w:r>
+        <w:t xml:space="preserve"> == 0x10</w:t>
+      </w:r>
+      <w:r>
+        <w:t xml:space="preserve"> &amp;&amp;</w:t>
+      </w:r>
+    </w:p>
+    <w:p>
+      <w:r>
+        <w:t xml:space="preserve">            </w:t>
+      </w:r>
+      <w:proofErr w:type="spellStart"/>
+      <w:r>
+        <w:t>SpecialStage</w:t>
+      </w:r>
+      <w:proofErr w:type="spellEnd"/>
+      <w:r>
+        <w:t xml:space="preserve"> == </w:t>
+      </w:r>
+      <w:proofErr w:type="spellStart"/>
+      <w:r>
+        <w:t>SpecialStageWhiteEmerald</w:t>
+      </w:r>
+      <w:proofErr w:type="spellEnd"/>
+      <w:r>
+        <w:t xml:space="preserve"> &amp;&amp;</w:t>
+      </w:r>
+    </w:p>
+    <w:p>
+      <w:r>
+        <w:t xml:space="preserve">            </w:t>
+      </w:r>
+      <w:proofErr w:type="spellStart"/>
+      <w:proofErr w:type="gramStart"/>
+      <w:r>
+        <w:t>prev</w:t>
+      </w:r>
+      <w:proofErr w:type="spellEnd"/>
+      <w:r>
+        <w:t>(</w:t>
+      </w:r>
+      <w:proofErr w:type="spellStart"/>
+      <w:proofErr w:type="gramEnd"/>
+      <w:r>
+        <w:t>ChaosEmeralds</w:t>
+      </w:r>
+      <w:proofErr w:type="spellEnd"/>
+      <w:r>
+        <w:t xml:space="preserve">) + 1 == </w:t>
+      </w:r>
+      <w:proofErr w:type="spellStart"/>
+      <w:r>
+        <w:t>ChaosEmeralds</w:t>
+      </w:r>
+      <w:proofErr w:type="spellEnd"/>
+    </w:p>
+    <w:p>
+      <w:r>
+        <w:t xml:space="preserve">    )</w:t>
+      </w:r>
+    </w:p>
+    <w:p>
+      <w:r>
+        <w:t>```</w:t>
+      </w:r>
+    </w:p>
+    <w:p>
+      <w:r>
+        <w:t>Finally the variables are replaced with the actual memory addresses and values.</w:t>
+      </w:r>
+    </w:p>
+    <w:p>
+      <w:r>
+        <w:t>```</w:t>
+      </w:r>
+    </w:p>
+    <w:p>
+      <w:proofErr w:type="gramStart"/>
+      <w:r>
+        <w:t>achievement(</w:t>
+      </w:r>
+      <w:proofErr w:type="gramEnd"/>
+    </w:p>
+    <w:p>
+      <w:r>
         <w:t xml:space="preserve">        </w:t>
       </w:r>
-      <w:r>
-        <w:t xml:space="preserve">    </w:t>
-      </w:r>
-      <w:proofErr w:type="spellStart"/>
-      <w:r>
-        <w:t>DemoMode</w:t>
-      </w:r>
-      <w:proofErr w:type="spellEnd"/>
+      <w:proofErr w:type="gramStart"/>
+      <w:r>
+        <w:t>title</w:t>
+      </w:r>
+      <w:proofErr w:type="gramEnd"/>
+      <w:r>
+        <w:t xml:space="preserve"> = "Example 1C: White Emerald",</w:t>
+      </w:r>
+    </w:p>
+    <w:p>
+      <w:r>
+        <w:t xml:space="preserve">        </w:t>
+      </w:r>
+      <w:proofErr w:type="gramStart"/>
+      <w:r>
+        <w:t>description</w:t>
+      </w:r>
+      <w:proofErr w:type="gramEnd"/>
+      <w:r>
+        <w:t xml:space="preserve"> = "Collect the White Emerald",</w:t>
+      </w:r>
+    </w:p>
+    <w:p>
+      <w:r>
+        <w:t xml:space="preserve">        </w:t>
+      </w:r>
+      <w:proofErr w:type="gramStart"/>
+      <w:r>
+        <w:t>points</w:t>
+      </w:r>
+      <w:proofErr w:type="gramEnd"/>
+      <w:r>
+        <w:t xml:space="preserve"> = 0,</w:t>
+      </w:r>
+    </w:p>
+    <w:p>
+      <w:r>
+        <w:t xml:space="preserve">        </w:t>
+      </w:r>
+      <w:proofErr w:type="gramStart"/>
+      <w:r>
+        <w:t>trigger</w:t>
+      </w:r>
+      <w:proofErr w:type="gramEnd"/>
+      <w:r>
+        <w:t xml:space="preserve"> = </w:t>
+      </w:r>
+      <w:r>
+        <w:t>byte(0xFFE1)</w:t>
+      </w:r>
       <w:r>
         <w:t xml:space="preserve"> == 0 &amp;&amp;</w:t>
       </w:r>
     </w:p>
     <w:p>
       <w:r>
-        <w:t xml:space="preserve">       </w:t>
-      </w:r>
-      <w:r>
-        <w:t xml:space="preserve">    </w:t>
+        <w:t xml:space="preserve">            </w:t>
+      </w:r>
+      <w:proofErr w:type="gramStart"/>
+      <w:r>
+        <w:t>byte(</w:t>
+      </w:r>
+      <w:proofErr w:type="gramEnd"/>
+      <w:r>
+        <w:t>0xFFF0)</w:t>
+      </w:r>
+      <w:r>
+        <w:t xml:space="preserve"> == 0 &amp;&amp;</w:t>
+      </w:r>
+    </w:p>
+    <w:p>
+      <w:r>
+        <w:t xml:space="preserve">            </w:t>
+      </w:r>
+      <w:proofErr w:type="gramStart"/>
+      <w:r>
+        <w:t>byte(</w:t>
+      </w:r>
+      <w:proofErr w:type="gramEnd"/>
+      <w:r>
+        <w:t>0xFFFB)</w:t>
+      </w:r>
+      <w:r>
+        <w:t xml:space="preserve"> == 0 &amp;&amp;</w:t>
+      </w:r>
+    </w:p>
+    <w:p>
+      <w:r>
+        <w:t xml:space="preserve">            </w:t>
+      </w:r>
+      <w:proofErr w:type="gramStart"/>
+      <w:r>
+        <w:t>byte(</w:t>
+      </w:r>
+      <w:proofErr w:type="gramEnd"/>
+      <w:r>
+        <w:t>0xF601)</w:t>
       </w:r>
       <w:r>
         <w:t xml:space="preserve"> </w:t>
       </w:r>
-      <w:proofErr w:type="spellStart"/>
-      <w:r>
-        <w:t>DebugMode</w:t>
-      </w:r>
-      <w:proofErr w:type="spellEnd"/>
-      <w:r>
-        <w:t xml:space="preserve"> == 0</w:t>
+      <w:r>
+        <w:t>== 0x10</w:t>
       </w:r>
       <w:r>
         <w:t xml:space="preserve"> &amp;&amp;</w:t>
@@ -3980,241 +4076,16 @@
       <w:r>
         <w:t xml:space="preserve">            </w:t>
       </w:r>
-      <w:proofErr w:type="spellStart"/>
-      <w:r>
-        <w:t>StageType</w:t>
-      </w:r>
-      <w:proofErr w:type="spellEnd"/>
-      <w:r>
-        <w:t xml:space="preserve"> == 0x10</w:t>
-      </w:r>
-      <w:r>
-        <w:t xml:space="preserve"> </w:t>
-      </w:r>
-      <w:r>
-        <w:t>&amp;&amp;</w:t>
-      </w:r>
-    </w:p>
-    <w:p>
-      <w:r>
-        <w:t xml:space="preserve">            </w:t>
-      </w:r>
-      <w:proofErr w:type="spellStart"/>
-      <w:r>
-        <w:t>SpecialStage</w:t>
-      </w:r>
-      <w:proofErr w:type="spellEnd"/>
-      <w:r>
-        <w:t xml:space="preserve"> == </w:t>
-      </w:r>
-      <w:proofErr w:type="spellStart"/>
-      <w:r>
-        <w:t>SpecialStageWhiteEmerald</w:t>
-      </w:r>
-      <w:proofErr w:type="spellEnd"/>
-      <w:r>
-        <w:t xml:space="preserve"> &amp;&amp;</w:t>
-      </w:r>
-    </w:p>
-    <w:p>
-      <w:r>
-        <w:t xml:space="preserve">            </w:t>
-      </w:r>
-      <w:proofErr w:type="spellStart"/>
-      <w:proofErr w:type="gramStart"/>
-      <w:r>
-        <w:t>prev</w:t>
-      </w:r>
-      <w:proofErr w:type="spellEnd"/>
-      <w:r>
-        <w:t>(</w:t>
-      </w:r>
-      <w:proofErr w:type="spellStart"/>
-      <w:proofErr w:type="gramEnd"/>
-      <w:r>
-        <w:t>ChaosEmeralds</w:t>
-      </w:r>
-      <w:proofErr w:type="spellEnd"/>
-      <w:r>
-        <w:t xml:space="preserve">) + 1 == </w:t>
-      </w:r>
-      <w:proofErr w:type="spellStart"/>
-      <w:r>
-        <w:t>ChaosEmeralds</w:t>
-      </w:r>
-      <w:proofErr w:type="spellEnd"/>
-    </w:p>
-    <w:p>
-      <w:r>
-        <w:t xml:space="preserve">    )</w:t>
-      </w:r>
-    </w:p>
-    <w:p>
-      <w:r>
-        <w:t>```</w:t>
-      </w:r>
-    </w:p>
-    <w:p>
-      <w:r>
-        <w:t>Finally the variables are replaced with the actual memory addresses</w:t>
-      </w:r>
-      <w:r>
-        <w:t xml:space="preserve"> and values</w:t>
-      </w:r>
-      <w:r>
-        <w:t>.</w:t>
-      </w:r>
-    </w:p>
-    <w:p>
-      <w:r>
-        <w:t>```</w:t>
-      </w:r>
-    </w:p>
-    <w:p>
-      <w:proofErr w:type="gramStart"/>
-      <w:r>
-        <w:t>achievement(</w:t>
-      </w:r>
-      <w:proofErr w:type="gramEnd"/>
-    </w:p>
-    <w:p>
-      <w:r>
-        <w:t xml:space="preserve">        </w:t>
-      </w:r>
-      <w:proofErr w:type="gramStart"/>
-      <w:r>
-        <w:t>title</w:t>
-      </w:r>
-      <w:proofErr w:type="gramEnd"/>
-      <w:r>
-        <w:t xml:space="preserve"> = "Example 1C: White Emerald",</w:t>
-      </w:r>
-    </w:p>
-    <w:p>
-      <w:r>
-        <w:t xml:space="preserve">        </w:t>
-      </w:r>
-      <w:proofErr w:type="gramStart"/>
-      <w:r>
-        <w:t>description</w:t>
-      </w:r>
-      <w:proofErr w:type="gramEnd"/>
-      <w:r>
-        <w:t xml:space="preserve"> = "Collect the White Emerald",</w:t>
-      </w:r>
-    </w:p>
-    <w:p>
-      <w:r>
-        <w:t xml:space="preserve">        </w:t>
-      </w:r>
-      <w:proofErr w:type="gramStart"/>
-      <w:r>
-        <w:t>points</w:t>
-      </w:r>
-      <w:proofErr w:type="gramEnd"/>
-      <w:r>
-        <w:t xml:space="preserve"> = 0,</w:t>
-      </w:r>
-    </w:p>
-    <w:p>
-      <w:r>
-        <w:t xml:space="preserve">        </w:t>
-      </w:r>
-      <w:proofErr w:type="gramStart"/>
-      <w:r>
-        <w:t>trigger</w:t>
-      </w:r>
-      <w:proofErr w:type="gramEnd"/>
-      <w:r>
-        <w:t xml:space="preserve"> = </w:t>
-      </w:r>
-      <w:r>
-        <w:t>byte(0xFFE1)</w:t>
-      </w:r>
-      <w:r>
-        <w:t xml:space="preserve"> </w:t>
-      </w:r>
-      <w:r>
-        <w:t>== 0 &amp;&amp;</w:t>
-      </w:r>
-    </w:p>
-    <w:p>
-      <w:r>
-        <w:t xml:space="preserve">            </w:t>
-      </w:r>
       <w:proofErr w:type="gramStart"/>
       <w:r>
         <w:t>byte(</w:t>
       </w:r>
       <w:proofErr w:type="gramEnd"/>
       <w:r>
-        <w:t>0xFFF0)</w:t>
+        <w:t>0xFE17)</w:t>
       </w:r>
       <w:r>
         <w:t xml:space="preserve"> == 0 &amp;&amp;</w:t>
-      </w:r>
-    </w:p>
-    <w:p>
-      <w:r>
-        <w:t xml:space="preserve">            </w:t>
-      </w:r>
-      <w:proofErr w:type="gramStart"/>
-      <w:r>
-        <w:t>byte(</w:t>
-      </w:r>
-      <w:proofErr w:type="gramEnd"/>
-      <w:r>
-        <w:t>0xFFFB)</w:t>
-      </w:r>
-      <w:r>
-        <w:t xml:space="preserve"> == 0 &amp;&amp;</w:t>
-      </w:r>
-    </w:p>
-    <w:p>
-      <w:r>
-        <w:t xml:space="preserve">            </w:t>
-      </w:r>
-      <w:proofErr w:type="gramStart"/>
-      <w:r>
-        <w:t>byte(</w:t>
-      </w:r>
-      <w:proofErr w:type="gramEnd"/>
-      <w:r>
-        <w:t>0xF601)</w:t>
-      </w:r>
-      <w:r>
-        <w:t xml:space="preserve"> </w:t>
-      </w:r>
-      <w:r>
-        <w:t>== 0x10</w:t>
-      </w:r>
-      <w:r>
-        <w:t xml:space="preserve"> &amp;&amp;</w:t>
-      </w:r>
-    </w:p>
-    <w:p>
-      <w:r>
-        <w:t xml:space="preserve">            </w:t>
-      </w:r>
-      <w:proofErr w:type="gramStart"/>
-      <w:r>
-        <w:t>byte(</w:t>
-      </w:r>
-      <w:proofErr w:type="gramEnd"/>
-      <w:r>
-        <w:t>0xFE17)</w:t>
-      </w:r>
-      <w:r>
-        <w:t xml:space="preserve"> </w:t>
-      </w:r>
-      <w:r>
-        <w:t xml:space="preserve">== </w:t>
-      </w:r>
-      <w:r>
-        <w:t>0</w:t>
-      </w:r>
-      <w:r>
-        <w:t xml:space="preserve"> &amp;&amp;</w:t>
       </w:r>
     </w:p>
     <w:p>
@@ -4275,7 +4146,10 @@
       </w:r>
       <w:proofErr w:type="gramEnd"/>
       <w:r>
-        <w:t>Example 1C Logic](\</w:t>
+        <w:t>Exam</w:t>
+      </w:r>
+      <w:r>
+        <w:t>ple 1C Logic](</w:t>
       </w:r>
       <w:r>
         <w:t>Example_1C.PNG</w:t>

</xml_diff>